<commit_message>
Update Memo Werkafspraak SFR tranche 2.docx
</commit_message>
<xml_diff>
--- a/werkafspraken in wording/Memo Werkafspraak SFR tranche 2.docx
+++ b/werkafspraken in wording/Memo Werkafspraak SFR tranche 2.docx
@@ -481,15 +481,7 @@
     </w:p>
     <w:p>
       <w:r>
-        <w:t xml:space="preserve">Het gaat om drie blokkerende bevindingen die op </w:t>
-      </w:r>
-      <w:proofErr w:type="spellStart"/>
-      <w:r>
-        <w:t>Github</w:t>
-      </w:r>
-      <w:proofErr w:type="spellEnd"/>
-      <w:r>
-        <w:t xml:space="preserve"> staan vermeld: </w:t>
+        <w:t xml:space="preserve">Het gaat om drie blokkerende bevindingen die op Github staan vermeld: </w:t>
       </w:r>
       <w:hyperlink r:id="rId8" w:history="1">
         <w:r>
@@ -509,23 +501,7 @@
         </w:numPr>
       </w:pPr>
       <w:r>
-        <w:t xml:space="preserve">De eerste gaat over de schijfwijze van het woord Löss. In de tranche twee catalogus wordt Löss gebruikt, het gebruik van </w:t>
-      </w:r>
-      <w:proofErr w:type="spellStart"/>
-      <w:r>
-        <w:t>diakrieten</w:t>
-      </w:r>
-      <w:proofErr w:type="spellEnd"/>
-      <w:r>
-        <w:t xml:space="preserve"> geeft echter problemen bij de software implementatie, daarom is de spelling in de tranche 3 catalogus (versie 1.9) aangepast naar </w:t>
-      </w:r>
-      <w:proofErr w:type="spellStart"/>
-      <w:r>
-        <w:t>Loess</w:t>
-      </w:r>
-      <w:proofErr w:type="spellEnd"/>
-      <w:r>
-        <w:t>.</w:t>
+        <w:t>De eerste gaat over de schijfwijze van het woord Löss. In de tranche twee catalogus wordt Löss gebruikt, het gebruik van diakrieten geeft echter problemen bij de software implementatie, daarom is de spelling in de tranche 3 catalogus (versie 1.9) aangepast naar Loess.</w:t>
       </w:r>
     </w:p>
     <w:p>
@@ -539,13 +515,8 @@
       <w:r>
         <w:t xml:space="preserve">De tweede bevinding gaat over </w:t>
       </w:r>
-      <w:proofErr w:type="spellStart"/>
       <w:r>
-        <w:t>Bodemclassificatie.afwijkend</w:t>
-      </w:r>
-      <w:proofErr w:type="spellEnd"/>
-      <w:r>
-        <w:t xml:space="preserve"> grondwaterregime</w:t>
+        <w:t>Bodemclassificatie.afwijkend grondwaterregime</w:t>
       </w:r>
       <w:r>
         <w:t xml:space="preserve"> de regels hiervoor zijn te streng in de tranche 3 catalogus is d</w:t>
@@ -575,13 +546,18 @@
         <w:t>element landschapselement</w:t>
       </w:r>
       <w:r>
-        <w:t xml:space="preserve">. Deze is optioneel maar via een regel toch verplicht voor bijna alle wandbeschrijvingen IMBRO/A van WENR. In de tranche 3 catalogus wordt </w:t>
+        <w:t xml:space="preserve">. Deze is optioneel maar via een regel toch verplicht voor bijna alle wandbeschrijvingen IMBRO/A van WENR. In de tranche 3 catalogus </w:t>
       </w:r>
       <w:r>
-        <w:rPr>
-          <w:highlight w:val="yellow"/>
-        </w:rPr>
-        <w:t>….</w:t>
+        <w:t>is</w:t>
+      </w:r>
+      <w:r>
+        <w:t xml:space="preserve"> dit</w:t>
+      </w:r>
+      <w:bookmarkStart w:id="0" w:name="_GoBack"/>
+      <w:bookmarkEnd w:id="0"/>
+      <w:r>
+        <w:t xml:space="preserve"> opgelost door bij het attribuut landschapselement van de entiteit Terreintoestand de tagged value Mogelijk geen waarde op Ja te zetten en de volgende IMBRO/A regel toe te voegen: Naast de IMBRO waardes mag het gegeven ontbreken.</w:t>
       </w:r>
     </w:p>
     <w:p/>
@@ -636,10 +612,7 @@
         <w:t xml:space="preserve">WENR, </w:t>
       </w:r>
       <w:r>
-        <w:t>Bronhouderportaal, Landelijke voorziening BRO, het BRO loket en PDOK implementeren</w:t>
-      </w:r>
-      <w:r>
-        <w:t xml:space="preserve"> de wijzigingen op </w:t>
+        <w:t xml:space="preserve">Bronhouderportaal, Landelijke voorziening BRO, het BRO loket en PDOK implementeren de wijzigingen op </w:t>
       </w:r>
       <w:r>
         <w:rPr>
@@ -648,16 +621,17 @@
         <w:t>1-1-2020</w:t>
       </w:r>
       <w:r>
-        <w:t xml:space="preserve"> indien er geen bijzonderheden uit de publieke consultatie komen. Zijn die er wel dan implementeren </w:t>
+        <w:t xml:space="preserve"> indien er geen bijzonderheden uit de publieke consultatie komen. Zijn die er wel dan </w:t>
+      </w:r>
+      <w:r>
+        <w:lastRenderedPageBreak/>
+        <w:t xml:space="preserve">implementeren </w:t>
       </w:r>
       <w:r>
         <w:t xml:space="preserve">WENR, </w:t>
       </w:r>
       <w:r>
-        <w:t>Bronhouderportaal, Landelijke voorziening BRO, het BRO loket en PDOK implementeren</w:t>
-      </w:r>
-      <w:r>
-        <w:t xml:space="preserve"> de bijgestelde werkafspraak per </w:t>
+        <w:t xml:space="preserve">Bronhouderportaal, Landelijke voorziening BRO, het BRO loket en PDOK implementeren de bijgestelde werkafspraak per </w:t>
       </w:r>
       <w:r>
         <w:rPr>
@@ -683,7 +657,6 @@
         <w:pStyle w:val="Kop2"/>
       </w:pPr>
       <w:r>
-        <w:lastRenderedPageBreak/>
         <w:t>Toelichting</w:t>
       </w:r>
     </w:p>
@@ -732,39 +705,7 @@
         <w:t xml:space="preserve">, </w:t>
       </w:r>
       <w:r>
-        <w:t xml:space="preserve">deze zijn echter niet </w:t>
-      </w:r>
-      <w:proofErr w:type="spellStart"/>
-      <w:r>
-        <w:t>backwards</w:t>
-      </w:r>
-      <w:proofErr w:type="spellEnd"/>
-      <w:r>
-        <w:t xml:space="preserve"> compatible en vereisen aanpassing van de </w:t>
-      </w:r>
-      <w:proofErr w:type="spellStart"/>
-      <w:r>
-        <w:t>XSDs</w:t>
-      </w:r>
-      <w:proofErr w:type="spellEnd"/>
-      <w:r>
-        <w:t xml:space="preserve">. Het is dus nodig dat de hele keten de bijgestelde </w:t>
-      </w:r>
-      <w:proofErr w:type="spellStart"/>
-      <w:r>
-        <w:t>XSDs</w:t>
-      </w:r>
-      <w:proofErr w:type="spellEnd"/>
-      <w:r>
-        <w:t xml:space="preserve"> </w:t>
-      </w:r>
-      <w:proofErr w:type="spellStart"/>
-      <w:r>
-        <w:t>implementeerd</w:t>
-      </w:r>
-      <w:proofErr w:type="spellEnd"/>
-      <w:r>
-        <w:t>.</w:t>
+        <w:t>deze zijn echter niet backwards compatible en vereisen aanpassing van de XSDs. Het is dus nodig dat de hele keten de bijgestelde XSDs implementeerd.</w:t>
       </w:r>
     </w:p>
     <w:p>
@@ -785,10 +726,7 @@
         </w:r>
       </w:hyperlink>
     </w:p>
-    <w:p>
-      <w:bookmarkStart w:id="0" w:name="_GoBack"/>
-      <w:bookmarkEnd w:id="0"/>
-    </w:p>
+    <w:p/>
     <w:p>
       <w:pPr>
         <w:spacing w:after="160" w:line="259" w:lineRule="auto"/>
@@ -1042,37 +980,12 @@
               <w:szCs w:val="12"/>
             </w:rPr>
           </w:pPr>
-          <w:proofErr w:type="spellStart"/>
           <w:r>
             <w:rPr>
               <w:sz w:val="12"/>
               <w:szCs w:val="12"/>
             </w:rPr>
-            <w:t>Barchman</w:t>
-          </w:r>
-          <w:proofErr w:type="spellEnd"/>
-          <w:r>
-            <w:rPr>
-              <w:sz w:val="12"/>
-              <w:szCs w:val="12"/>
-            </w:rPr>
-            <w:t xml:space="preserve"> </w:t>
-          </w:r>
-          <w:proofErr w:type="spellStart"/>
-          <w:r>
-            <w:rPr>
-              <w:sz w:val="12"/>
-              <w:szCs w:val="12"/>
-            </w:rPr>
-            <w:t>Wuytierslaan</w:t>
-          </w:r>
-          <w:proofErr w:type="spellEnd"/>
-          <w:r>
-            <w:rPr>
-              <w:sz w:val="12"/>
-              <w:szCs w:val="12"/>
-            </w:rPr>
-            <w:t xml:space="preserve"> 10</w:t>
+            <w:t>Barchman Wuytierslaan 10</w:t>
           </w:r>
         </w:p>
       </w:tc>
@@ -8354,7 +8267,7 @@
 </file>
 
 <file path=customXml/itemProps1.xml><?xml version="1.0" encoding="utf-8"?>
-<ds:datastoreItem xmlns:ds="http://schemas.openxmlformats.org/officeDocument/2006/customXml" ds:itemID="{229630D4-C060-433D-B799-86085E953E20}">
+<ds:datastoreItem xmlns:ds="http://schemas.openxmlformats.org/officeDocument/2006/customXml" ds:itemID="{4A8CCEA4-D3FA-42E5-A86F-25B1348D2B56}">
   <ds:schemaRefs>
     <ds:schemaRef ds:uri="http://schemas.openxmlformats.org/officeDocument/2006/bibliography"/>
   </ds:schemaRefs>

</xml_diff>